<commit_message>
Updated report with rename of ServerCommunication
</commit_message>
<xml_diff>
--- a/CAB403 Report-1.docx
+++ b/CAB403 Report-1.docx
@@ -183,6 +183,9 @@
       </w:pPr>
       <w:proofErr w:type="spellStart"/>
       <w:r>
+        <w:t>Server</w:t>
+      </w:r>
+      <w:r>
         <w:t>Communication.c</w:t>
       </w:r>
       <w:proofErr w:type="spellEnd"/>
@@ -197,6 +200,9 @@
       </w:pPr>
       <w:proofErr w:type="spellStart"/>
       <w:r>
+        <w:t>Server</w:t>
+      </w:r>
+      <w:r>
         <w:t>Communication.h</w:t>
       </w:r>
       <w:proofErr w:type="spellEnd"/>
@@ -225,7 +231,12 @@
       </w:pPr>
       <w:proofErr w:type="spellStart"/>
       <w:r>
-        <w:t>HangmanServer.Makefile</w:t>
+        <w:t>HangmanServer.M</w:t>
+      </w:r>
+      <w:bookmarkStart w:id="0" w:name="_GoBack"/>
+      <w:bookmarkEnd w:id="0"/>
+      <w:r>
+        <w:t>akefile</w:t>
       </w:r>
       <w:proofErr w:type="spellEnd"/>
     </w:p>
@@ -2000,8 +2011,6 @@
       <w:r>
         <w:t>.</w:t>
       </w:r>
-      <w:bookmarkStart w:id="0" w:name="_GoBack"/>
-      <w:bookmarkEnd w:id="0"/>
     </w:p>
     <w:sectPr>
       <w:pgSz w:w="11906" w:h="16838"/>

</xml_diff>

<commit_message>
Updated report with threadpool and leaderboard
</commit_message>
<xml_diff>
--- a/CAB403 Report-1.docx
+++ b/CAB403 Report-1.docx
@@ -184,12 +184,16 @@
     <w:p/>
     <w:p/>
     <w:p>
+      <w:r>
+        <w:br w:type="page"/>
+      </w:r>
+    </w:p>
+    <w:p>
       <w:pPr>
         <w:pStyle w:val="Heading1"/>
       </w:pPr>
-      <w:r>
-        <w:br w:type="page"/>
-      </w:r>
+      <w:bookmarkStart w:id="0" w:name="_GoBack"/>
+      <w:bookmarkEnd w:id="0"/>
       <w:r>
         <w:lastRenderedPageBreak/>
         <w:t>Instructions to compile and run the program</w:t>
@@ -647,40 +651,55 @@
         <w:t xml:space="preserve"> as the main data structure for the </w:t>
       </w:r>
       <w:r>
-        <w:t>leader board.  This struct was used to hold all client information such as their username, game statistics, and their cur</w:t>
-      </w:r>
-      <w:r>
-        <w:t>re</w:t>
-      </w:r>
-      <w:r>
-        <w:t xml:space="preserve">nt word information.  </w:t>
-      </w:r>
-      <w:r>
-        <w:t xml:space="preserve">The </w:t>
-      </w:r>
-      <w:proofErr w:type="spellStart"/>
-      <w:r>
-        <w:t>clientId</w:t>
-      </w:r>
-      <w:proofErr w:type="spellEnd"/>
-      <w:r>
-        <w:t xml:space="preserve"> is used to identify the client.</w:t>
-      </w:r>
-    </w:p>
-    <w:p>
-      <w:r>
-        <w:t>The sorting of the leader board was performed after a client had completed their game of Hangman.  The ordering was done by making use of a sorting alg</w:t>
+        <w:t>leader board.  This struct</w:t>
+      </w:r>
+      <w:r>
+        <w:t xml:space="preserve">, that is defined as </w:t>
+      </w:r>
+      <w:proofErr w:type="spellStart"/>
+      <w:r>
+        <w:t>Leaderboard</w:t>
+      </w:r>
+      <w:proofErr w:type="spellEnd"/>
+      <w:r>
+        <w:t>,</w:t>
+      </w:r>
+      <w:r>
+        <w:t xml:space="preserve"> was used to hold </w:t>
+      </w:r>
+      <w:r>
+        <w:t>information including a client’s ID, username, games played, games won, and percentage.</w:t>
+      </w:r>
+      <w:r>
+        <w:t xml:space="preserve">  Clients are added to the struct as soon as they have been logged into to the Hangman Server for the first time.  The entry is initialised with the client’s ID and username, and all game variables are set to zero.</w:t>
+      </w:r>
+    </w:p>
+    <w:p>
+      <w:r>
+        <w:t>The sorting of the leader board</w:t>
+      </w:r>
+      <w:r>
+        <w:t xml:space="preserve"> in ascending order</w:t>
+      </w:r>
+      <w:r>
+        <w:t xml:space="preserve"> was performed after a client had completed their game of Hangman.  The ordering was done by making use of a sorting alg</w:t>
       </w:r>
       <w:r>
         <w:t>orithm that would compare e</w:t>
       </w:r>
       <w:r>
-        <w:t xml:space="preserve">ach client against each other. </w:t>
-      </w:r>
-    </w:p>
-    <w:p>
-      <w:r>
-        <w:t xml:space="preserve">The server then sends the username, games won, and games played to the client.  This is done by iterating through each element in the </w:t>
+        <w:t>ach client against each other.  It will first check the number of games won between to sequentially placed clients, and if they are equal, it will check the percentage of games won by the two clients.  If the percentages are equal, it will check which username comes first on the alphabet.  The sorting is done by using a nested for-loop that iterates over each pair of clients twice.</w:t>
+      </w:r>
+    </w:p>
+    <w:p>
+      <w:r>
+        <w:t xml:space="preserve">The server then sends the username, games won, and games played to the client.  This is done by iterating through each </w:t>
+      </w:r>
+      <w:r>
+        <w:t>client record</w:t>
+      </w:r>
+      <w:r>
+        <w:t xml:space="preserve"> in the </w:t>
       </w:r>
       <w:r>
         <w:t xml:space="preserve">array and sending off the necessary information for that client </w:t>
@@ -704,20 +723,25 @@
         <w:tblLook w:val="04A0" w:firstRow="1" w:lastRow="0" w:firstColumn="1" w:lastColumn="0" w:noHBand="0" w:noVBand="1"/>
       </w:tblPr>
       <w:tblGrid>
-        <w:gridCol w:w="2972"/>
+        <w:gridCol w:w="4106"/>
       </w:tblGrid>
       <w:tr>
         <w:tc>
           <w:tcPr>
-            <w:tcW w:w="2972" w:type="dxa"/>
+            <w:tcW w:w="4106" w:type="dxa"/>
           </w:tcPr>
           <w:p>
             <w:r>
               <w:t>struct _</w:t>
             </w:r>
+            <w:proofErr w:type="spellStart"/>
             <w:proofErr w:type="gramStart"/>
             <w:r>
-              <w:t>client{</w:t>
+              <w:t>leaderboard</w:t>
+            </w:r>
+            <w:proofErr w:type="spellEnd"/>
+            <w:r>
+              <w:t>{</w:t>
             </w:r>
             <w:proofErr w:type="gramEnd"/>
           </w:p>
@@ -795,126 +819,16 @@
           </w:p>
           <w:p>
             <w:r>
-              <w:tab/>
-            </w:r>
-            <w:proofErr w:type="spellStart"/>
-            <w:r>
-              <w:t>int</w:t>
-            </w:r>
-            <w:proofErr w:type="spellEnd"/>
+              <w:t>}</w:t>
+            </w:r>
             <w:r>
               <w:t xml:space="preserve"> </w:t>
             </w:r>
-            <w:proofErr w:type="spellStart"/>
-            <w:r>
-              <w:t>wordId</w:t>
-            </w:r>
-            <w:proofErr w:type="spellEnd"/>
-            <w:r>
-              <w:t>;</w:t>
-            </w:r>
-          </w:p>
-          <w:p>
-            <w:r>
-              <w:tab/>
-            </w:r>
-            <w:proofErr w:type="spellStart"/>
-            <w:r>
-              <w:t>int</w:t>
-            </w:r>
-            <w:proofErr w:type="spellEnd"/>
-            <w:r>
-              <w:t xml:space="preserve"> *</w:t>
-            </w:r>
-            <w:proofErr w:type="spellStart"/>
-            <w:r>
-              <w:t>firstWord</w:t>
-            </w:r>
-            <w:proofErr w:type="spellEnd"/>
-            <w:r>
-              <w:t>;</w:t>
-            </w:r>
-          </w:p>
-          <w:p>
-            <w:r>
-              <w:tab/>
-            </w:r>
-            <w:proofErr w:type="spellStart"/>
-            <w:r>
-              <w:t>int</w:t>
-            </w:r>
-            <w:proofErr w:type="spellEnd"/>
-            <w:r>
-              <w:t xml:space="preserve"> </w:t>
-            </w:r>
-            <w:proofErr w:type="spellStart"/>
-            <w:r>
-              <w:t>firstLength</w:t>
-            </w:r>
-            <w:proofErr w:type="spellEnd"/>
-            <w:r>
-              <w:t>;</w:t>
-            </w:r>
-          </w:p>
-          <w:p>
-            <w:r>
-              <w:tab/>
-            </w:r>
-            <w:proofErr w:type="spellStart"/>
-            <w:r>
-              <w:t>int</w:t>
-            </w:r>
-            <w:proofErr w:type="spellEnd"/>
-            <w:r>
-              <w:t xml:space="preserve"> *</w:t>
-            </w:r>
-            <w:proofErr w:type="spellStart"/>
-            <w:r>
-              <w:t>lastWord</w:t>
-            </w:r>
-            <w:proofErr w:type="spellEnd"/>
-            <w:r>
-              <w:t>;</w:t>
-            </w:r>
-          </w:p>
-          <w:p>
-            <w:r>
-              <w:tab/>
-            </w:r>
-            <w:proofErr w:type="spellStart"/>
-            <w:r>
-              <w:t>int</w:t>
-            </w:r>
-            <w:proofErr w:type="spellEnd"/>
-            <w:r>
-              <w:t xml:space="preserve"> </w:t>
-            </w:r>
-            <w:proofErr w:type="spellStart"/>
-            <w:r>
-              <w:t>lastLength</w:t>
-            </w:r>
-            <w:proofErr w:type="spellEnd"/>
-            <w:r>
-              <w:t>;</w:t>
-            </w:r>
-          </w:p>
-          <w:p>
-            <w:r>
-              <w:tab/>
-            </w:r>
-            <w:proofErr w:type="spellStart"/>
-            <w:r>
-              <w:t>int</w:t>
-            </w:r>
-            <w:proofErr w:type="spellEnd"/>
-            <w:r>
-              <w:t xml:space="preserve"> </w:t>
-            </w:r>
-            <w:proofErr w:type="spellStart"/>
-            <w:r>
-              <w:t>maxGuess</w:t>
-            </w:r>
-            <w:proofErr w:type="spellEnd"/>
+            <w:proofErr w:type="gramStart"/>
+            <w:r>
+              <w:t>temp</w:t>
+            </w:r>
+            <w:proofErr w:type="gramEnd"/>
             <w:r>
               <w:t>;</w:t>
             </w:r>
@@ -922,34 +836,19 @@
           <w:p/>
           <w:p>
             <w:r>
-              <w:t>}</w:t>
-            </w:r>
+              <w:t>typedef struct _</w:t>
+            </w:r>
+            <w:proofErr w:type="spellStart"/>
+            <w:r>
+              <w:t>leaderboard</w:t>
+            </w:r>
+            <w:proofErr w:type="spellEnd"/>
             <w:r>
               <w:t xml:space="preserve"> </w:t>
             </w:r>
-            <w:proofErr w:type="gramStart"/>
-            <w:r>
-              <w:t>temp</w:t>
-            </w:r>
-            <w:proofErr w:type="gramEnd"/>
-            <w:r>
-              <w:t>;</w:t>
-            </w:r>
-          </w:p>
-          <w:p/>
-          <w:p>
-            <w:r>
-              <w:t xml:space="preserve">typedef </w:t>
-            </w:r>
-            <w:r>
-              <w:t xml:space="preserve">struct </w:t>
-            </w:r>
-            <w:r>
-              <w:t xml:space="preserve">client </w:t>
-            </w:r>
             <w:proofErr w:type="spellStart"/>
             <w:r>
-              <w:t>Client</w:t>
+              <w:t>Leaderboard</w:t>
             </w:r>
             <w:proofErr w:type="spellEnd"/>
             <w:r>
@@ -1326,8 +1225,6 @@
       <w:r>
         <w:t xml:space="preserve"> file.  Lines 104 to 106 were implemented to control the updating of the leader board with new data.  The lines from 236 to 238 were used to control access so that a thread could add a new client to the leader board.</w:t>
       </w:r>
-      <w:bookmarkStart w:id="0" w:name="_GoBack"/>
-      <w:bookmarkEnd w:id="0"/>
     </w:p>
     <w:p/>
     <w:p>
@@ -1459,32 +1356,126 @@
       </w:r>
       <w:proofErr w:type="spellStart"/>
       <w:r>
+        <w:t>socket</w:t>
+      </w:r>
+      <w:r>
+        <w:t>Id</w:t>
+      </w:r>
+      <w:proofErr w:type="spellEnd"/>
+      <w:r>
+        <w:t xml:space="preserve"> and the </w:t>
+      </w:r>
+      <w:proofErr w:type="spellStart"/>
+      <w:r>
+        <w:t>threadId</w:t>
+      </w:r>
+      <w:proofErr w:type="spellEnd"/>
+      <w:r>
+        <w:t xml:space="preserve"> in a struct known as</w:t>
+      </w:r>
+      <w:r>
+        <w:t xml:space="preserve"> the thread struct.  The thread will then enter the </w:t>
+      </w:r>
+      <w:proofErr w:type="spellStart"/>
+      <w:proofErr w:type="gramStart"/>
+      <w:r>
+        <w:t>handleConnection</w:t>
+      </w:r>
+      <w:proofErr w:type="spellEnd"/>
+      <w:r>
+        <w:t>(</w:t>
+      </w:r>
+      <w:proofErr w:type="gramEnd"/>
+      <w:r>
+        <w:t xml:space="preserve">) function which performs the main logic </w:t>
+      </w:r>
+      <w:r>
+        <w:t>of the Hangman game.</w:t>
+      </w:r>
+    </w:p>
+    <w:p>
+      <w:pPr>
+        <w:jc w:val="both"/>
+      </w:pPr>
+      <w:r>
+        <w:t xml:space="preserve">A </w:t>
+      </w:r>
+      <w:proofErr w:type="spellStart"/>
+      <w:r>
+        <w:t>pthread_mutex</w:t>
+      </w:r>
+      <w:proofErr w:type="spellEnd"/>
+      <w:r>
+        <w:t xml:space="preserve"> and a </w:t>
+      </w:r>
+      <w:proofErr w:type="spellStart"/>
+      <w:r>
+        <w:t>pthread_cond</w:t>
+      </w:r>
+      <w:proofErr w:type="spellEnd"/>
+      <w:r>
+        <w:t xml:space="preserve"> to control access to the linked list.  </w:t>
+      </w:r>
+      <w:r>
+        <w:t xml:space="preserve">When a connection has been made with the server, the server will pass the </w:t>
+      </w:r>
+      <w:proofErr w:type="spellStart"/>
+      <w:r>
         <w:t>socketId</w:t>
       </w:r>
       <w:proofErr w:type="spellEnd"/>
       <w:r>
-        <w:t xml:space="preserve"> and the </w:t>
-      </w:r>
-      <w:proofErr w:type="spellStart"/>
-      <w:r>
-        <w:t>threadId</w:t>
-      </w:r>
-      <w:proofErr w:type="spellEnd"/>
-      <w:r>
-        <w:t xml:space="preserve"> in a struct, the thread </w:t>
-      </w:r>
+        <w:t xml:space="preserve"> to the </w:t>
+      </w:r>
+      <w:proofErr w:type="spellStart"/>
       <w:proofErr w:type="gramStart"/>
       <w:r>
-        <w:t>struct</w:t>
+        <w:t>addConnection</w:t>
+      </w:r>
+      <w:proofErr w:type="spellEnd"/>
+      <w:r>
+        <w:t>(</w:t>
       </w:r>
       <w:proofErr w:type="gramEnd"/>
       <w:r>
-        <w:t xml:space="preserve">.  The thread will then enter the </w:t>
+        <w:t xml:space="preserve">) function.  The </w:t>
+      </w:r>
+      <w:proofErr w:type="spellStart"/>
+      <w:r>
+        <w:t>pthread_mutex</w:t>
+      </w:r>
+      <w:proofErr w:type="spellEnd"/>
+      <w:r>
+        <w:t xml:space="preserve"> is locked and adds the connection to the linked list.  It will then unlock the </w:t>
+      </w:r>
+      <w:proofErr w:type="spellStart"/>
+      <w:r>
+        <w:t>pthread_mutex</w:t>
+      </w:r>
+      <w:proofErr w:type="spellEnd"/>
+      <w:r>
+        <w:t xml:space="preserve">, and signal the </w:t>
+      </w:r>
+      <w:proofErr w:type="spellStart"/>
+      <w:r>
+        <w:t>pthread_cond</w:t>
+      </w:r>
+      <w:proofErr w:type="spellEnd"/>
+      <w:r>
+        <w:t>.</w:t>
+      </w:r>
+    </w:p>
+    <w:p>
+      <w:pPr>
+        <w:jc w:val="both"/>
+      </w:pPr>
+      <w:r>
+        <w:t xml:space="preserve">When the command to close the program has been issued, the server will call the </w:t>
       </w:r>
       <w:proofErr w:type="spellStart"/>
       <w:proofErr w:type="gramStart"/>
       <w:r>
-        <w:t>handleConnection</w:t>
+        <w:t>clearThreads</w:t>
       </w:r>
       <w:proofErr w:type="spellEnd"/>
       <w:r>
@@ -1492,50 +1483,20 @@
       </w:r>
       <w:proofErr w:type="gramEnd"/>
       <w:r>
-        <w:t xml:space="preserve">) function which performs the main logic </w:t>
-      </w:r>
-      <w:r>
-        <w:t>of the Hangman game.</w:t>
-      </w:r>
-    </w:p>
-    <w:p>
-      <w:pPr>
-        <w:jc w:val="both"/>
-      </w:pPr>
-      <w:r>
-        <w:t xml:space="preserve">A </w:t>
-      </w:r>
-      <w:proofErr w:type="spellStart"/>
-      <w:r>
-        <w:t>pthread_mutex</w:t>
-      </w:r>
-      <w:proofErr w:type="spellEnd"/>
-      <w:r>
-        <w:t xml:space="preserve"> and a </w:t>
-      </w:r>
-      <w:proofErr w:type="spellStart"/>
-      <w:r>
-        <w:t>pthread_cond</w:t>
-      </w:r>
-      <w:proofErr w:type="spellEnd"/>
-      <w:r>
-        <w:t xml:space="preserve"> to control access to the linked list.  </w:t>
-      </w:r>
-      <w:r>
-        <w:t xml:space="preserve">When a connection has been made with the server, the server will pass the </w:t>
-      </w:r>
-      <w:proofErr w:type="spellStart"/>
-      <w:r>
-        <w:t>socketId</w:t>
-      </w:r>
-      <w:proofErr w:type="spellEnd"/>
-      <w:r>
-        <w:t xml:space="preserve"> to the </w:t>
+        <w:t xml:space="preserve">) and </w:t>
+      </w:r>
+      <w:proofErr w:type="spellStart"/>
+      <w:r>
+        <w:t>clearConnections</w:t>
+      </w:r>
+      <w:proofErr w:type="spellEnd"/>
+      <w:r>
+        <w:t xml:space="preserve">() functions.  The </w:t>
       </w:r>
       <w:proofErr w:type="spellStart"/>
       <w:proofErr w:type="gramStart"/>
       <w:r>
-        <w:t>addConnection</w:t>
+        <w:t>clearThreads</w:t>
       </w:r>
       <w:proofErr w:type="spellEnd"/>
       <w:r>
@@ -1543,31 +1504,28 @@
       </w:r>
       <w:proofErr w:type="gramEnd"/>
       <w:r>
-        <w:t xml:space="preserve">) function.  The </w:t>
-      </w:r>
-      <w:proofErr w:type="spellStart"/>
-      <w:r>
-        <w:t>pthread_mutex</w:t>
-      </w:r>
-      <w:proofErr w:type="spellEnd"/>
-      <w:r>
-        <w:t xml:space="preserve"> is locked and adds the connection to the linked list.  It will then unlock the </w:t>
-      </w:r>
-      <w:proofErr w:type="spellStart"/>
-      <w:r>
-        <w:t>pthread_mutex</w:t>
-      </w:r>
-      <w:proofErr w:type="spellEnd"/>
-      <w:r>
-        <w:t xml:space="preserve">, and signal the </w:t>
-      </w:r>
-      <w:proofErr w:type="spellStart"/>
-      <w:r>
-        <w:t>pthread_cond</w:t>
-      </w:r>
-      <w:proofErr w:type="spellEnd"/>
-      <w:r>
-        <w:t>.</w:t>
+        <w:t xml:space="preserve">) function closes all active connections and frees the dynamic memory allocated to the threads struct.  The </w:t>
+      </w:r>
+      <w:proofErr w:type="spellStart"/>
+      <w:proofErr w:type="gramStart"/>
+      <w:r>
+        <w:t>clearConnections</w:t>
+      </w:r>
+      <w:proofErr w:type="spellEnd"/>
+      <w:r>
+        <w:t>(</w:t>
+      </w:r>
+      <w:proofErr w:type="gramEnd"/>
+      <w:r>
+        <w:t xml:space="preserve">) function closes all pending connections and frees the dynamic memory allocated to the connections and </w:t>
+      </w:r>
+      <w:proofErr w:type="spellStart"/>
+      <w:r>
+        <w:t>lastConnection</w:t>
+      </w:r>
+      <w:proofErr w:type="spellEnd"/>
+      <w:r>
+        <w:t xml:space="preserve"> struct.</w:t>
       </w:r>
     </w:p>
     <w:sectPr>
@@ -2306,6 +2264,22 @@
       <w:szCs w:val="32"/>
     </w:rPr>
   </w:style>
+  <w:style w:type="paragraph" w:customStyle="1" w:styleId="Default">
+    <w:name w:val="Default"/>
+    <w:rsid w:val="00CC3F67"/>
+    <w:pPr>
+      <w:autoSpaceDE w:val="0"/>
+      <w:autoSpaceDN w:val="0"/>
+      <w:adjustRightInd w:val="0"/>
+      <w:spacing w:after="0" w:line="240" w:lineRule="auto"/>
+    </w:pPr>
+    <w:rPr>
+      <w:rFonts w:ascii="Calibri" w:hAnsi="Calibri" w:cs="Calibri"/>
+      <w:color w:val="000000"/>
+      <w:sz w:val="24"/>
+      <w:szCs w:val="24"/>
+    </w:rPr>
+  </w:style>
 </w:styles>
 </file>
 

</xml_diff>